<commit_message>
docs(Ver empleado): añadir diagrama de robustez CU-13
</commit_message>
<xml_diff>
--- a/Documentación/CU-13_VerEmpleado/Descripción.docx
+++ b/Documentación/CU-13_VerEmpleado/Descripción.docx
@@ -45,7 +45,10 @@
               <w:t>CU-</w:t>
             </w:r>
             <w:r>
-              <w:t>12</w:t>
+              <w:t>1</w:t>
+            </w:r>
+            <w:r>
+              <w:t>3</w:t>
             </w:r>
             <w:r>
               <w:t xml:space="preserve"> Ver </w:t>
@@ -310,16 +313,9 @@
             <w:r>
               <w:t xml:space="preserve"> excepto </w:t>
             </w:r>
-            <w:proofErr w:type="gramStart"/>
-            <w:r>
-              <w:t xml:space="preserve">su </w:t>
-            </w:r>
-            <w:proofErr w:type="spellStart"/>
-            <w:r>
-              <w:t>password</w:t>
-            </w:r>
-            <w:proofErr w:type="spellEnd"/>
-            <w:proofErr w:type="gramEnd"/>
+            <w:r>
+              <w:t>su contraseña</w:t>
+            </w:r>
             <w:r>
               <w:t>. Luego m</w:t>
             </w:r>

</xml_diff>